<commit_message>
Finally committing updated resume... from 2020...
</commit_message>
<xml_diff>
--- a/assets/downloads/resume/Resume-ChristopherPollati.docx
+++ b/assets/downloads/resume/Resume-ChristopherPollati.docx
@@ -88,12 +88,28 @@
         <w:rPr>
           <w:rFonts w:ascii="Tahoma" w:cs="Tahoma" w:eastAsia="Tahoma" w:hAnsi="Tahoma"/>
           <w:b w:val="1"/>
+          <w:rtl w:val="0"/>
+        </w:rPr>
+        <w:t xml:space="preserve">Howell</w:t>
+      </w:r>
+      <w:r>
+        <w:rPr>
+          <w:rFonts w:ascii="Tahoma" w:cs="Tahoma" w:eastAsia="Tahoma" w:hAnsi="Tahoma"/>
+          <w:b w:val="1"/>
           <w:sz w:val="20"/>
           <w:szCs w:val="20"/>
           <w:vertAlign w:val="baseline"/>
           <w:rtl w:val="0"/>
         </w:rPr>
-        <w:t xml:space="preserve">Clifton, NJ 07011.2302</w:t>
+        <w:t xml:space="preserve">, NJ 07</w:t>
+      </w:r>
+      <w:r>
+        <w:rPr>
+          <w:rFonts w:ascii="Tahoma" w:cs="Tahoma" w:eastAsia="Tahoma" w:hAnsi="Tahoma"/>
+          <w:b w:val="1"/>
+          <w:rtl w:val="0"/>
+        </w:rPr>
+        <w:t xml:space="preserve">731-2869</w:t>
       </w:r>
       <w:r>
         <w:rPr>
@@ -225,7 +241,7 @@
           <w:vertAlign w:val="baseline"/>
           <w:rtl w:val="0"/>
         </w:rPr>
-        <w:t xml:space="preserve">Programmer with a specialty in digital, as well as traditional art, skilled in developing games or products to increase efficiencies. Thrives on learning how things work, how to make better, and how to educate or inform others. Experienced with various types of programming languages and software for art, 3D modeling, video editing, and office software, as well as several operating systems. Enjoy new challenges to enhance skill set.</w:t>
+        <w:t xml:space="preserve">Programmer with a specialty in digital, as well as traditional art, skilled in developing games or products to increase efficiencies. Thrives on learning how things work, how to make better, and how to educate or inform others. Experienced with various types of programming languages and software for art, 3D modeling, video editing, and office software, as well as several operating systems. Enjoys new challenges to enhance skill set.</w:t>
       </w:r>
       <w:r>
         <w:rPr>
@@ -587,17 +603,20 @@
               <w:rPr>
                 <w:rFonts w:ascii="Tahoma" w:cs="Tahoma" w:eastAsia="Tahoma" w:hAnsi="Tahoma"/>
                 <w:i w:val="1"/>
-                <w:smallCaps w:val="0"/>
-                <w:strike w:val="0"/>
-                <w:color w:val="000000"/>
                 <w:sz w:val="21"/>
                 <w:szCs w:val="21"/>
-                <w:u w:val="none"/>
-                <w:shd w:fill="auto" w:val="clear"/>
-                <w:vertAlign w:val="baseline"/>
-                <w:rtl w:val="0"/>
-              </w:rPr>
-              <w:t xml:space="preserve">IntelliJ</w:t>
+                <w:rtl w:val="0"/>
+              </w:rPr>
+              <w:t xml:space="preserve">Visual Studio Code</w:t>
+            </w:r>
+            <w:r>
+              <w:rPr>
+                <w:rFonts w:ascii="Tahoma" w:cs="Tahoma" w:eastAsia="Tahoma" w:hAnsi="Tahoma"/>
+                <w:sz w:val="21"/>
+                <w:szCs w:val="21"/>
+                <w:rtl w:val="0"/>
+              </w:rPr>
+              <w:t xml:space="preserve">,</w:t>
             </w:r>
             <w:r>
               <w:rPr>
@@ -613,7 +632,7 @@
                 <w:vertAlign w:val="baseline"/>
                 <w:rtl w:val="0"/>
               </w:rPr>
-              <w:t xml:space="preserve">/</w:t>
+              <w:t xml:space="preserve"> </w:t>
             </w:r>
             <w:r>
               <w:rPr>
@@ -629,7 +648,7 @@
                 <w:vertAlign w:val="baseline"/>
                 <w:rtl w:val="0"/>
               </w:rPr>
-              <w:t xml:space="preserve">Android Studio</w:t>
+              <w:t xml:space="preserve">Visual Studio</w:t>
             </w:r>
             <w:r>
               <w:rPr>
@@ -661,7 +680,7 @@
                 <w:vertAlign w:val="baseline"/>
                 <w:rtl w:val="0"/>
               </w:rPr>
-              <w:t xml:space="preserve">Visual Studio</w:t>
+              <w:t xml:space="preserve">Xcode</w:t>
             </w:r>
             <w:r>
               <w:rPr>
@@ -683,33 +702,30 @@
               <w:rPr>
                 <w:rFonts w:ascii="Tahoma" w:cs="Tahoma" w:eastAsia="Tahoma" w:hAnsi="Tahoma"/>
                 <w:i w:val="1"/>
-                <w:smallCaps w:val="0"/>
-                <w:strike w:val="0"/>
-                <w:color w:val="000000"/>
                 <w:sz w:val="21"/>
                 <w:szCs w:val="21"/>
-                <w:u w:val="none"/>
-                <w:shd w:fill="auto" w:val="clear"/>
-                <w:vertAlign w:val="baseline"/>
-                <w:rtl w:val="0"/>
-              </w:rPr>
-              <w:t xml:space="preserve">Xcode</w:t>
-            </w:r>
-            <w:r>
-              <w:rPr>
-                <w:rFonts w:ascii="Tahoma" w:cs="Tahoma" w:eastAsia="Tahoma" w:hAnsi="Tahoma"/>
-                <w:i w:val="0"/>
-                <w:smallCaps w:val="0"/>
-                <w:strike w:val="0"/>
-                <w:color w:val="000000"/>
+                <w:rtl w:val="0"/>
+              </w:rPr>
+              <w:t xml:space="preserve">IntelliJ</w:t>
+            </w:r>
+            <w:r>
+              <w:rPr>
+                <w:rFonts w:ascii="Tahoma" w:cs="Tahoma" w:eastAsia="Tahoma" w:hAnsi="Tahoma"/>
                 <w:sz w:val="21"/>
                 <w:szCs w:val="21"/>
-                <w:u w:val="none"/>
-                <w:shd w:fill="auto" w:val="clear"/>
-                <w:vertAlign w:val="baseline"/>
-                <w:rtl w:val="0"/>
-              </w:rPr>
-              <w:t xml:space="preserve">, </w:t>
+                <w:rtl w:val="0"/>
+              </w:rPr>
+              <w:t xml:space="preserve">/</w:t>
+            </w:r>
+            <w:r>
+              <w:rPr>
+                <w:rFonts w:ascii="Tahoma" w:cs="Tahoma" w:eastAsia="Tahoma" w:hAnsi="Tahoma"/>
+                <w:i w:val="1"/>
+                <w:sz w:val="21"/>
+                <w:szCs w:val="21"/>
+                <w:rtl w:val="0"/>
+              </w:rPr>
+              <w:t xml:space="preserve">Android Studio, </w:t>
             </w:r>
             <w:r>
               <w:rPr>
@@ -1095,6 +1111,25 @@
             <w:r>
               <w:rPr>
                 <w:rFonts w:ascii="Tahoma" w:cs="Tahoma" w:eastAsia="Tahoma" w:hAnsi="Tahoma"/>
+                <w:i w:val="1"/>
+                <w:sz w:val="21"/>
+                <w:szCs w:val="21"/>
+                <w:rtl w:val="0"/>
+              </w:rPr>
+              <w:t xml:space="preserve">Ubuntu</w:t>
+            </w:r>
+            <w:r>
+              <w:rPr>
+                <w:rFonts w:ascii="Tahoma" w:cs="Tahoma" w:eastAsia="Tahoma" w:hAnsi="Tahoma"/>
+                <w:sz w:val="21"/>
+                <w:szCs w:val="21"/>
+                <w:rtl w:val="0"/>
+              </w:rPr>
+              <w:t xml:space="preserve"> Linux, and some </w:t>
+            </w:r>
+            <w:r>
+              <w:rPr>
+                <w:rFonts w:ascii="Tahoma" w:cs="Tahoma" w:eastAsia="Tahoma" w:hAnsi="Tahoma"/>
                 <w:i w:val="0"/>
                 <w:smallCaps w:val="0"/>
                 <w:strike w:val="0"/>
@@ -1131,39 +1166,7 @@
                 <w:vertAlign w:val="baseline"/>
                 <w:rtl w:val="0"/>
               </w:rPr>
-              <w:t xml:space="preserve">video editing, and </w:t>
-            </w:r>
-            <w:r>
-              <w:rPr>
-                <w:rFonts w:ascii="Tahoma" w:cs="Tahoma" w:eastAsia="Tahoma" w:hAnsi="Tahoma"/>
-                <w:i w:val="1"/>
-                <w:smallCaps w:val="0"/>
-                <w:strike w:val="0"/>
-                <w:color w:val="000000"/>
-                <w:sz w:val="21"/>
-                <w:szCs w:val="21"/>
-                <w:u w:val="none"/>
-                <w:shd w:fill="auto" w:val="clear"/>
-                <w:vertAlign w:val="baseline"/>
-                <w:rtl w:val="0"/>
-              </w:rPr>
-              <w:t xml:space="preserve">Ubuntu</w:t>
-            </w:r>
-            <w:r>
-              <w:rPr>
-                <w:rFonts w:ascii="Tahoma" w:cs="Tahoma" w:eastAsia="Tahoma" w:hAnsi="Tahoma"/>
-                <w:i w:val="0"/>
-                <w:smallCaps w:val="0"/>
-                <w:strike w:val="0"/>
-                <w:color w:val="000000"/>
-                <w:sz w:val="21"/>
-                <w:szCs w:val="21"/>
-                <w:u w:val="none"/>
-                <w:shd w:fill="auto" w:val="clear"/>
-                <w:vertAlign w:val="baseline"/>
-                <w:rtl w:val="0"/>
-              </w:rPr>
-              <w:t xml:space="preserve"> Linux</w:t>
+              <w:t xml:space="preserve">video editing</w:t>
             </w:r>
             <w:r>
               <w:rPr>
@@ -1402,7 +1405,7 @@
           <w:szCs w:val="21"/>
           <w:rtl w:val="0"/>
         </w:rPr>
-        <w:t xml:space="preserve">Produced several VR experiences with Unity for Google Cardboard on iOS and Android</w:t>
+        <w:t xml:space="preserve">Produced several VR experiences using Unity that target Google Cardboard on iOS and Android</w:t>
       </w:r>
     </w:p>
     <w:p>
@@ -1440,18 +1443,16 @@
       <w:r>
         <w:rPr>
           <w:rFonts w:ascii="Tahoma" w:cs="Tahoma" w:eastAsia="Tahoma" w:hAnsi="Tahoma"/>
-          <w:i w:val="0"/>
-          <w:smallCaps w:val="0"/>
-          <w:strike w:val="0"/>
-          <w:color w:val="000000"/>
-          <w:sz w:val="21"/>
-          <w:szCs w:val="21"/>
-          <w:u w:val="none"/>
-          <w:shd w:fill="auto" w:val="clear"/>
-          <w:vertAlign w:val="baseline"/>
-          <w:rtl w:val="0"/>
-        </w:rPr>
-        <w:t xml:space="preserve">Development of a web portals for games to help teachers monitor student learning</w:t>
+          <w:sz w:val="21"/>
+          <w:szCs w:val="21"/>
+          <w:rtl w:val="0"/>
+        </w:rPr>
+        <w:t xml:space="preserve">Development of web portals for games to help teachers monitor student learning in real time</w:t>
+      </w:r>
+      <w:r>
+        <w:rPr>
+          <w:rtl w:val="0"/>
+        </w:rPr>
       </w:r>
     </w:p>
     <w:p>
@@ -1489,18 +1490,11 @@
       <w:r>
         <w:rPr>
           <w:rFonts w:ascii="Tahoma" w:cs="Tahoma" w:eastAsia="Tahoma" w:hAnsi="Tahoma"/>
-          <w:i w:val="0"/>
-          <w:smallCaps w:val="0"/>
-          <w:strike w:val="0"/>
-          <w:color w:val="000000"/>
-          <w:sz w:val="21"/>
-          <w:szCs w:val="21"/>
-          <w:u w:val="none"/>
-          <w:shd w:fill="auto" w:val="clear"/>
-          <w:vertAlign w:val="baseline"/>
-          <w:rtl w:val="0"/>
-        </w:rPr>
-        <w:t xml:space="preserve">Integrations of third-party APIs with games to help report on players progress</w:t>
+          <w:sz w:val="21"/>
+          <w:szCs w:val="21"/>
+          <w:rtl w:val="0"/>
+        </w:rPr>
+        <w:t xml:space="preserve">Integrations of third-party APIs with account system for classroom management of games</w:t>
       </w:r>
       <w:r>
         <w:rPr>
@@ -1735,7 +1729,7 @@
           <w:vertAlign w:val="baseline"/>
           <w:rtl w:val="0"/>
         </w:rPr>
-        <w:t xml:space="preserve">Led 2 different levels of a classes where student groups created games to facilitate teamwork.</w:t>
+        <w:t xml:space="preserve">Led 2 different levels of a class where student groups created games to facilitate teamwork.</w:t>
       </w:r>
     </w:p>
     <w:p>
@@ -1783,7 +1777,7 @@
           <w:vertAlign w:val="baseline"/>
           <w:rtl w:val="0"/>
         </w:rPr>
-        <w:t xml:space="preserve">Instructed class designed to help student learn about software and practices used in the games industry, preparing students for working in a studio environment.</w:t>
+        <w:t xml:space="preserve">Instructed class designed to help students learn about software and practices used in the games industry, preparing students for working in a studio environment.</w:t>
       </w:r>
     </w:p>
     <w:p>
@@ -2661,7 +2655,7 @@
           <w:vertAlign w:val="baseline"/>
           <w:rtl w:val="0"/>
         </w:rPr>
-        <w:t xml:space="preserve">Developed and maintained web application for </w:t>
+        <w:t xml:space="preserve">Developed and maintained web applications for </w:t>
       </w:r>
       <w:r>
         <w:rPr>

</xml_diff>